<commit_message>
DASH-180: Modify infectious disease risk by location template help document.
</commit_message>
<xml_diff>
--- a/Help/Infectious disease risk by location template help document.docx
+++ b/Help/Infectious disease risk by location template help document.docx
@@ -1,111 +1,24 @@
 
 <file path=word/document.xml><?xml version="1.0" encoding="utf-8"?>
-<w:document xmlns:wpc="http://schemas.microsoft.com/office/word/2010/wordprocessingCanvas" xmlns:cx="http://schemas.microsoft.com/office/drawing/2014/chartex" xmlns:cx1="http://schemas.microsoft.com/office/drawing/2015/9/8/chartex" xmlns:cx2="http://schemas.microsoft.com/office/drawing/2015/10/21/chartex" xmlns:cx3="http://schemas.microsoft.com/office/drawing/2016/5/9/chartex" xmlns:cx4="http://schemas.microsoft.com/office/drawing/2016/5/10/chartex" xmlns:cx5="http://schemas.microsoft.com/office/drawing/2016/5/11/chartex" xmlns:cx6="http://schemas.microsoft.com/office/drawing/2016/5/12/chartex" xmlns:cx7="http://schemas.microsoft.com/office/drawing/2016/5/13/chartex" xmlns:cx8="http://schemas.microsoft.com/office/drawing/2016/5/14/chartex" xmlns:mc="http://schemas.openxmlformats.org/markup-compatibility/2006" xmlns:aink="http://schemas.microsoft.com/office/drawing/2016/ink" xmlns:am3d="http://schemas.microsoft.com/office/drawing/2017/model3d" xmlns:o="urn:schemas-microsoft-com:office:office" xmlns:oel="http://schemas.microsoft.com/office/2019/extlst" xmlns:r="http://schemas.openxmlformats.org/officeDocument/2006/relationships" xmlns:m="http://schemas.openxmlformats.org/officeDocument/2006/math" xmlns:v="urn:schemas-microsoft-com:vml" xmlns:wp14="http://schemas.microsoft.com/office/word/2010/wordprocessingDrawing" xmlns:wp="http://schemas.openxmlformats.org/drawingml/2006/wordprocessingDrawing" xmlns:w10="urn:schemas-microsoft-com:office:word" xmlns:w="http://schemas.openxmlformats.org/wordprocessingml/2006/main" xmlns:w14="http://schemas.microsoft.com/office/word/2010/wordml" xmlns:w15="http://schemas.microsoft.com/office/word/2012/wordml" xmlns:w16cex="http://schemas.microsoft.com/office/word/2018/wordml/cex" xmlns:w16cid="http://schemas.microsoft.com/office/word/2016/wordml/cid" xmlns:w16="http://schemas.microsoft.com/office/word/2018/wordml" xmlns:w16sdtdh="http://schemas.microsoft.com/office/word/2020/wordml/sdtdatahash" xmlns:w16se="http://schemas.microsoft.com/office/word/2015/wordml/symex" xmlns:wpg="http://schemas.microsoft.com/office/word/2010/wordprocessingGroup" xmlns:wpi="http://schemas.microsoft.com/office/word/2010/wordprocessingInk" xmlns:wne="http://schemas.microsoft.com/office/word/2006/wordml" xmlns:wps="http://schemas.microsoft.com/office/word/2010/wordprocessingShape" xmlns:a="http://schemas.openxmlformats.org/drawingml/2006/main" xmlns:pic="http://schemas.openxmlformats.org/drawingml/2006/picture" mc:Ignorable="w14 w15 w16se w16cid w16 w16cex w16sdtdh wp14">
+<w:document xmlns:wpc="http://schemas.microsoft.com/office/word/2010/wordprocessingCanvas" xmlns:cx="http://schemas.microsoft.com/office/drawing/2014/chartex" xmlns:cx1="http://schemas.microsoft.com/office/drawing/2015/9/8/chartex" xmlns:cx2="http://schemas.microsoft.com/office/drawing/2015/10/21/chartex" xmlns:cx3="http://schemas.microsoft.com/office/drawing/2016/5/9/chartex" xmlns:cx4="http://schemas.microsoft.com/office/drawing/2016/5/10/chartex" xmlns:cx5="http://schemas.microsoft.com/office/drawing/2016/5/11/chartex" xmlns:cx6="http://schemas.microsoft.com/office/drawing/2016/5/12/chartex" xmlns:cx7="http://schemas.microsoft.com/office/drawing/2016/5/13/chartex" xmlns:cx8="http://schemas.microsoft.com/office/drawing/2016/5/14/chartex" xmlns:mc="http://schemas.openxmlformats.org/markup-compatibility/2006" xmlns:aink="http://schemas.microsoft.com/office/drawing/2016/ink" xmlns:am3d="http://schemas.microsoft.com/office/drawing/2017/model3d" xmlns:o="urn:schemas-microsoft-com:office:office" xmlns:oel="http://schemas.microsoft.com/office/2019/extlst" xmlns:r="http://schemas.openxmlformats.org/officeDocument/2006/relationships" xmlns:m="http://schemas.openxmlformats.org/officeDocument/2006/math" xmlns:v="urn:schemas-microsoft-com:vml" xmlns:wp14="http://schemas.microsoft.com/office/word/2010/wordprocessingDrawing" xmlns:wp="http://schemas.openxmlformats.org/drawingml/2006/wordprocessingDrawing" xmlns:w10="urn:schemas-microsoft-com:office:word" xmlns:w="http://schemas.openxmlformats.org/wordprocessingml/2006/main" xmlns:w14="http://schemas.microsoft.com/office/word/2010/wordml" xmlns:w15="http://schemas.microsoft.com/office/word/2012/wordml" xmlns:w16cex="http://schemas.microsoft.com/office/word/2018/wordml/cex" xmlns:w16cid="http://schemas.microsoft.com/office/word/2016/wordml/cid" xmlns:w16="http://schemas.microsoft.com/office/word/2018/wordml" xmlns:w16sdtdh="http://schemas.microsoft.com/office/word/2020/wordml/sdtdatahash" xmlns:w16se="http://schemas.microsoft.com/office/word/2015/wordml/symex" xmlns:wpg="http://schemas.microsoft.com/office/word/2010/wordprocessingGroup" xmlns:wpi="http://schemas.microsoft.com/office/word/2010/wordprocessingInk" xmlns:wne="http://schemas.microsoft.com/office/word/2006/wordml" xmlns:wps="http://schemas.microsoft.com/office/word/2010/wordprocessingShape" xmlns:a="http://schemas.openxmlformats.org/drawingml/2006/main" xmlns:pic="http://schemas.openxmlformats.org/drawingml/2006/picture" xmlns:a14="http://schemas.microsoft.com/office/drawing/2010/main" mc:Ignorable="w14 w15 w16se w16cid w16 w16cex w16sdtdh wp14">
   <w:body>
     <w:p>
       <w:pPr>
         <w:pStyle w:val="Title"/>
         <w:jc w:val="center"/>
         <w:rPr>
-          <w:b/>
-          <w:bCs/>
-        </w:rPr>
-      </w:pPr>
-      <w:r>
-        <w:rPr>
-          <w:b/>
-          <w:bCs/>
-        </w:rPr>
-        <w:t xml:space="preserve">BlueDot </w:t>
-      </w:r>
-      <w:bookmarkStart w:name="_Hlk100299631" w:id="0"/>
-      <w:r>
-        <w:rPr>
-          <w:b/>
-          <w:bCs/>
-        </w:rPr>
-        <w:t>i</w:t>
-      </w:r>
-      <w:r>
-        <w:rPr>
-          <w:b/>
-          <w:bCs/>
-        </w:rPr>
-        <w:t xml:space="preserve">nfectious </w:t>
-      </w:r>
-      <w:r>
-        <w:rPr>
-          <w:b/>
-          <w:bCs/>
-        </w:rPr>
-        <w:t>d</w:t>
-      </w:r>
-      <w:r>
-        <w:rPr>
-          <w:b/>
-          <w:bCs/>
-        </w:rPr>
-        <w:t xml:space="preserve">isease </w:t>
-      </w:r>
-      <w:r>
-        <w:rPr>
-          <w:b/>
-          <w:bCs/>
-        </w:rPr>
-        <w:t>r</w:t>
-      </w:r>
-      <w:r>
-        <w:rPr>
-          <w:b/>
-          <w:bCs/>
-        </w:rPr>
-        <w:t xml:space="preserve">isk by </w:t>
-      </w:r>
-      <w:r>
-        <w:rPr>
-          <w:b/>
-          <w:bCs/>
-        </w:rPr>
-        <w:t>l</w:t>
-      </w:r>
-      <w:r>
-        <w:rPr>
-          <w:b/>
-          <w:bCs/>
-        </w:rPr>
-        <w:t>ocation</w:t>
-      </w:r>
-      <w:bookmarkEnd w:id="0"/>
-      <w:r>
-        <w:rPr>
-          <w:b/>
-          <w:bCs/>
-        </w:rPr>
-        <w:t xml:space="preserve"> </w:t>
-      </w:r>
-      <w:r>
-        <w:rPr>
-          <w:b/>
-          <w:bCs/>
-        </w:rPr>
-        <w:t xml:space="preserve">template </w:t>
-      </w:r>
-      <w:r>
-        <w:rPr>
-          <w:b/>
-          <w:bCs/>
-        </w:rPr>
-        <w:t>h</w:t>
-      </w:r>
-      <w:r>
-        <w:rPr>
-          <w:b/>
-          <w:bCs/>
-        </w:rPr>
-        <w:t>elp document</w:t>
-      </w:r>
-    </w:p>
-    <w:p/>
+          <w:b w:val="1"/>
+          <w:bCs w:val="1"/>
+        </w:rPr>
+      </w:pPr>
+      <w:r>
+        <w:rPr>
+          <w:b w:val="1"/>
+          <w:bCs w:val="1"/>
+        </w:rPr>
+        <w:t xml:space="preserve">Help Document for “BlueDot Visualization Template: Infectious Disease Risk by Location” </w:t>
+      </w:r>
+    </w:p>
     <w:p/>
     <w:p>
       <w:pPr>
@@ -1453,25 +1366,53 @@
       <w:bookmarkEnd w:id="6"/>
     </w:p>
     <w:p>
-      <w:r>
-        <w:t xml:space="preserve">The BlueDot </w:t>
-      </w:r>
-      <w:r>
-        <w:t>Infectious Disease Risk by Location</w:t>
-      </w:r>
-      <w:r>
-        <w:t xml:space="preserve"> is a PowerBI dashboard and data visualization template </w:t>
-      </w:r>
-      <w:r>
-        <w:t>for understanding infectious disease risk in locations of interest</w:t>
-      </w:r>
-      <w:r>
-        <w:t xml:space="preserve">. This dashboard consists of </w:t>
-      </w:r>
-      <w:r>
+      <w:pPr>
+        <w:pStyle w:val="Normal"/>
+        <w:rPr>
+          <w:rFonts w:ascii="Calibri" w:hAnsi="Calibri" w:eastAsia="Calibri" w:cs="Calibri"/>
+          <w:noProof w:val="0"/>
+          <w:color w:val="171717" w:themeColor="background2" w:themeTint="FF" w:themeShade="1A"/>
+          <w:sz w:val="22"/>
+          <w:szCs w:val="22"/>
+          <w:lang w:val="en-US"/>
+        </w:rPr>
+      </w:pPr>
+      <w:proofErr w:type="spellStart"/>
+      <w:r>
+        <w:rPr>
+          <w:rFonts w:ascii="Calibri" w:hAnsi="Calibri" w:eastAsia="Calibri" w:cs="Calibri"/>
+          <w:noProof w:val="0"/>
+          <w:color w:val="171717" w:themeColor="background2" w:themeTint="FF" w:themeShade="1A"/>
+          <w:sz w:val="22"/>
+          <w:szCs w:val="22"/>
+          <w:lang w:val="en-US"/>
+        </w:rPr>
+        <w:t>BlueDot’s</w:t>
+      </w:r>
+      <w:proofErr w:type="spellEnd"/>
+      <w:r>
+        <w:rPr>
+          <w:rFonts w:ascii="Calibri" w:hAnsi="Calibri" w:eastAsia="Calibri" w:cs="Calibri"/>
+          <w:noProof w:val="0"/>
+          <w:color w:val="171717" w:themeColor="background2" w:themeTint="FF" w:themeShade="1A"/>
+          <w:sz w:val="22"/>
+          <w:szCs w:val="22"/>
+          <w:lang w:val="en-US"/>
+        </w:rPr>
+        <w:t xml:space="preserve"> visualization template for infectious disease risk by location enables users to pinpoint and understand infectious disease risks within locations of interest. With this template, you will clearly understand infectious disease risk and activity for specified locations, including total cases, deaths, incident rates, and disease characteristics (severity, transmissibility, mode of transmission, and preventability). In addition, gain greater context to key indicators with information regarding epidemic preparedness by location and relevant recent news. This template is part of a series of infectious disease intelligence visualization templates created by BlueDot.</w:t>
+      </w:r>
+    </w:p>
+    <w:p>
+      <w:r>
+        <w:rPr/>
+        <w:t xml:space="preserve">This template consists of </w:t>
+      </w:r>
+      <w:r>
+        <w:rPr/>
         <w:t>these</w:t>
       </w:r>
       <w:r>
+        <w:rPr/>
         <w:t xml:space="preserve"> pages below:</w:t>
       </w:r>
     </w:p>
@@ -1491,25 +1432,25 @@
         <w:rPr>
           <w:rStyle w:val="Heading2Char"/>
         </w:rPr>
-        <w:t>Location search</w:t>
+        <w:t>Location Search</w:t>
       </w:r>
       <w:r>
         <w:rPr>
           <w:rStyle w:val="Heading2Char"/>
         </w:rPr>
-        <w:t xml:space="preserve"> </w:t>
+        <w:t xml:space="preserve"> R</w:t>
       </w:r>
       <w:r>
         <w:rPr>
           <w:rStyle w:val="Heading2Char"/>
         </w:rPr>
-        <w:t xml:space="preserve">report </w:t>
+        <w:t>eport P</w:t>
       </w:r>
       <w:r>
         <w:rPr>
           <w:rStyle w:val="Heading2Char"/>
         </w:rPr>
-        <w:t>page</w:t>
+        <w:t>age</w:t>
       </w:r>
       <w:bookmarkEnd w:id="7"/>
       <w:bookmarkEnd w:id="8"/>
@@ -1604,47 +1545,69 @@
           <w:ilvl w:val="0"/>
           <w:numId w:val="4"/>
         </w:numPr>
-      </w:pPr>
-      <w:r>
+        <w:rPr/>
+      </w:pPr>
+      <w:r>
+        <w:rPr/>
         <w:t>Select location</w:t>
       </w:r>
       <w:r>
+        <w:rPr/>
         <w:t xml:space="preserve">, </w:t>
       </w:r>
       <w:r>
+        <w:rPr/>
         <w:t xml:space="preserve">right click on the location and </w:t>
       </w:r>
       <w:r>
+        <w:rPr/>
         <w:t>“D</w:t>
       </w:r>
       <w:r>
+        <w:rPr/>
         <w:t>rill</w:t>
       </w:r>
       <w:r>
+        <w:rPr/>
         <w:t xml:space="preserve"> through</w:t>
       </w:r>
       <w:r>
+        <w:rPr/>
         <w:t>”</w:t>
       </w:r>
       <w:r>
+        <w:rPr/>
         <w:t xml:space="preserve"> </w:t>
       </w:r>
       <w:r>
+        <w:rPr/>
         <w:t xml:space="preserve">the </w:t>
       </w:r>
-      <w:commentRangeStart w:id="12"/>
-      <w:r>
+      <w:r>
+        <w:rPr/>
         <w:t>“Location Profile”</w:t>
       </w:r>
-      <w:commentRangeEnd w:id="12"/>
-      <w:r>
-        <w:commentReference w:id="12"/>
-      </w:r>
-      <w:r>
+      <w:r>
+        <w:rPr/>
         <w:t xml:space="preserve"> </w:t>
       </w:r>
       <w:r>
-        <w:t>or click “View”</w:t>
+        <w:rPr/>
+        <w:t>or  left-click “View”</w:t>
+      </w:r>
+    </w:p>
+    <w:p>
+      <w:pPr>
+        <w:pStyle w:val="ListParagraph"/>
+        <w:numPr>
+          <w:ilvl w:val="1"/>
+          <w:numId w:val="4"/>
+        </w:numPr>
+        <w:rPr/>
+      </w:pPr>
+      <w:r>
+        <w:rPr/>
+        <w:t xml:space="preserve">Only one location can be selected at this time. </w:t>
       </w:r>
     </w:p>
     <w:p>
@@ -1673,13 +1636,14 @@
         </w:rPr>
       </w:pPr>
       <w:r>
+        <w:rPr/>
         <w:t xml:space="preserve">Screenshot </w:t>
       </w:r>
       <w:r>
         <w:fldChar w:fldCharType="begin"/>
       </w:r>
       <w:r>
-        <w:instrText> SEQ Screenshot \* ARABIC </w:instrText>
+        <w:instrText xml:space="preserve"> SEQ Screenshot \* ARABIC </w:instrText>
       </w:r>
       <w:r>
         <w:fldChar w:fldCharType="separate"/>
@@ -1694,102 +1658,120 @@
         <w:fldChar w:fldCharType="end"/>
       </w:r>
       <w:r>
+        <w:rPr/>
         <w:t xml:space="preserve">: </w:t>
       </w:r>
       <w:r>
         <w:rPr>
-          <w:b/>
-          <w:bCs/>
+          <w:b w:val="1"/>
+          <w:bCs w:val="1"/>
         </w:rPr>
         <w:t xml:space="preserve">Location </w:t>
       </w:r>
       <w:r>
         <w:rPr>
-          <w:b/>
-          <w:bCs/>
+          <w:b w:val="1"/>
+          <w:bCs w:val="1"/>
         </w:rPr>
         <w:t>Search</w:t>
       </w:r>
     </w:p>
     <w:p>
       <w:pPr>
-        <w:pStyle w:val="ListParagraph"/>
-        <w:numPr>
-          <w:ilvl w:val="0"/>
-          <w:numId w:val="4"/>
-        </w:numPr>
-      </w:pPr>
-      <w:r>
-        <w:t xml:space="preserve">Location </w:t>
-      </w:r>
-      <w:r>
-        <w:t xml:space="preserve">Profile </w:t>
-      </w:r>
-      <w:r>
-        <w:t xml:space="preserve">for </w:t>
-      </w:r>
-      <w:r>
-        <w:t xml:space="preserve">the </w:t>
-      </w:r>
-      <w:r>
-        <w:t xml:space="preserve">selected country </w:t>
-      </w:r>
-      <w:r>
-        <w:t>(</w:t>
-      </w:r>
-      <w:r>
-        <w:t>e.g., Canada</w:t>
-      </w:r>
-      <w:r>
+        <w:pStyle w:val="Heading2"/>
+        <w:rPr>
+          <w:rStyle w:val="Heading2Char"/>
+        </w:rPr>
+      </w:pPr>
+      <w:r>
+        <w:rPr>
+          <w:rStyle w:val="Heading2Char"/>
+        </w:rPr>
+        <w:t>Location Profile R</w:t>
+      </w:r>
+      <w:r>
+        <w:rPr>
+          <w:rStyle w:val="Heading2Char"/>
+        </w:rPr>
+        <w:t>eport P</w:t>
+      </w:r>
+      <w:r>
+        <w:rPr>
+          <w:rStyle w:val="Heading2Char"/>
+        </w:rPr>
+        <w:t>age</w:t>
+      </w:r>
+    </w:p>
+    <w:p>
+      <w:pPr>
+        <w:pStyle w:val="Normal"/>
+        <w:ind w:left="0"/>
+      </w:pPr>
+    </w:p>
+    <w:p>
+      <w:pPr>
+        <w:pStyle w:val="Normal"/>
+        <w:ind w:left="0"/>
+      </w:pPr>
+      <w:r>
+        <w:rPr/>
+        <w:t xml:space="preserve">This </w:t>
+      </w:r>
+      <w:r>
+        <w:rPr/>
+        <w:t xml:space="preserve">page will show you the </w:t>
+      </w:r>
+      <w:r>
+        <w:rPr/>
+        <w:t>disease</w:t>
+      </w:r>
+      <w:r>
+        <w:rPr/>
+        <w:t xml:space="preserve"> </w:t>
+      </w:r>
+      <w:r>
+        <w:rPr/>
+        <w:t>overview</w:t>
+      </w:r>
+      <w:r>
+        <w:rPr/>
+        <w:t xml:space="preserve"> in the selected time frame (Diseases</w:t>
+      </w:r>
+      <w:r>
+        <w:rPr/>
+        <w:t>, Reported Case Inciden</w:t>
+      </w:r>
+      <w:r>
+        <w:rPr/>
+        <w:t>ces and Case Activity</w:t>
+      </w:r>
+      <w:r>
+        <w:rPr/>
         <w:t>)</w:t>
       </w:r>
       <w:r>
-        <w:t xml:space="preserve">: this </w:t>
-      </w:r>
-      <w:r>
-        <w:t xml:space="preserve">page will show you the </w:t>
-      </w:r>
-      <w:r>
-        <w:t>disease</w:t>
-      </w:r>
-      <w:r>
-        <w:t>s</w:t>
-      </w:r>
-      <w:r>
+        <w:rPr/>
+        <w:t xml:space="preserve">, the </w:t>
+      </w:r>
+      <w:r>
+        <w:rPr/>
+        <w:t xml:space="preserve">baseline epidemic </w:t>
+      </w:r>
+      <w:r>
+        <w:rPr/>
+        <w:t>preparation index (BEPI) developed by BlueDot, and the number of hospital beds per</w:t>
+      </w:r>
+      <w:r>
+        <w:rPr/>
+        <w:t xml:space="preserve"> 10,000</w:t>
+      </w:r>
+      <w:r>
+        <w:rPr/>
         <w:t xml:space="preserve"> </w:t>
       </w:r>
       <w:r>
-        <w:t>overview</w:t>
-      </w:r>
-      <w:r>
-        <w:t xml:space="preserve"> (disease</w:t>
-      </w:r>
-      <w:r>
-        <w:t>, reported case inciden</w:t>
-      </w:r>
-      <w:r>
-        <w:t>ces and case activities</w:t>
-      </w:r>
-      <w:r>
-        <w:t>)</w:t>
-      </w:r>
-      <w:r>
-        <w:t xml:space="preserve">, the </w:t>
-      </w:r>
-      <w:r>
-        <w:t xml:space="preserve">baseline epidemic </w:t>
-      </w:r>
-      <w:r>
-        <w:t>preparation, and the number of hospital beds per</w:t>
-      </w:r>
-      <w:r>
-        <w:t xml:space="preserve"> 10,000</w:t>
-      </w:r>
-      <w:r>
-        <w:t xml:space="preserve"> </w:t>
-      </w:r>
-      <w:r>
-        <w:t>in this country</w:t>
+        <w:rPr/>
+        <w:t xml:space="preserve">in this location as listed by the World Health Organization (WHO). </w:t>
       </w:r>
     </w:p>
     <w:p>
@@ -1876,77 +1858,161 @@
         <w:pStyle w:val="ListParagraph"/>
         <w:numPr>
           <w:ilvl w:val="0"/>
-          <w:numId w:val="4"/>
+          <w:numId w:val="5"/>
         </w:numPr>
-      </w:pPr>
-      <w:r>
-        <w:t>Select a disease from the “Disease Overview” and click “View Disease Activity”</w:t>
-      </w:r>
-      <w:r>
-        <w:t xml:space="preserve">. This </w:t>
-      </w:r>
-      <w:r>
-        <w:t xml:space="preserve">section of </w:t>
-      </w:r>
-      <w:r>
-        <w:t>“</w:t>
-      </w:r>
-      <w:r>
-        <w:t xml:space="preserve">Disease Activity </w:t>
-      </w:r>
-      <w:r>
-        <w:t>for</w:t>
-      </w:r>
-      <w:r>
-        <w:t xml:space="preserve"> {</w:t>
-      </w:r>
-      <w:r>
-        <w:t xml:space="preserve">the </w:t>
-      </w:r>
-      <w:r>
-        <w:t>disease you selected</w:t>
-      </w:r>
-      <w:r>
-        <w:t>}</w:t>
-      </w:r>
-      <w:r>
-        <w:t>”</w:t>
-      </w:r>
-      <w:r>
-        <w:t xml:space="preserve"> gives you </w:t>
-      </w:r>
-      <w:r>
-        <w:t xml:space="preserve">insights </w:t>
-      </w:r>
-      <w:r>
-        <w:t>of the deported cases incidences, reported deaths</w:t>
-      </w:r>
-      <w:r>
-        <w:t xml:space="preserve">, case </w:t>
-      </w:r>
-      <w:r>
-        <w:t xml:space="preserve">and </w:t>
-      </w:r>
-      <w:r>
-        <w:t xml:space="preserve">deaths activity history </w:t>
-      </w:r>
-      <w:r>
-        <w:t>chart</w:t>
-      </w:r>
-      <w:r>
-        <w:t>/table</w:t>
-      </w:r>
-      <w:r>
-        <w:t xml:space="preserve">, subnational </w:t>
-      </w:r>
-      <w:r>
-        <w:t>data</w:t>
-      </w:r>
-      <w:r>
-        <w:t xml:space="preserve"> map/table</w:t>
-      </w:r>
-      <w:r>
-        <w:t xml:space="preserve">, and </w:t>
+        <w:rPr>
+          <w:rFonts w:ascii="Calibri" w:hAnsi="Calibri" w:eastAsia="Calibri" w:cs="Calibri" w:asciiTheme="minorAscii" w:hAnsiTheme="minorAscii" w:eastAsiaTheme="minorAscii" w:cstheme="minorAscii"/>
+          <w:sz w:val="22"/>
+          <w:szCs w:val="22"/>
+        </w:rPr>
+      </w:pPr>
+      <w:r>
+        <w:rPr/>
+        <w:t xml:space="preserve">Select a disease from the “Disease Overview” and click “View Disease Activity”. Additionally, diseases can be selected by </w:t>
+      </w:r>
+      <w:r>
+        <w:rPr/>
+        <w:t>right clicking</w:t>
+      </w:r>
+      <w:r>
+        <w:rPr/>
+        <w:t xml:space="preserve"> the disease, and selecting “Drill Through”, and “Disease Activity”</w:t>
+      </w:r>
+      <w:r>
+        <w:rPr/>
+        <w:t>.</w:t>
+      </w:r>
+    </w:p>
+    <w:p>
+      <w:pPr>
+        <w:pStyle w:val="Normal"/>
+        <w:ind w:left="0"/>
+      </w:pPr>
+    </w:p>
+    <w:p>
+      <w:pPr>
+        <w:pStyle w:val="Heading2"/>
+        <w:rPr>
+          <w:rStyle w:val="Heading2Char"/>
+        </w:rPr>
+      </w:pPr>
+      <w:r>
+        <w:rPr>
+          <w:rStyle w:val="Heading2Char"/>
+        </w:rPr>
+        <w:t>Disease Activity R</w:t>
+      </w:r>
+      <w:r>
+        <w:rPr>
+          <w:rStyle w:val="Heading2Char"/>
+        </w:rPr>
+        <w:t>eport P</w:t>
+      </w:r>
+      <w:r>
+        <w:rPr>
+          <w:rStyle w:val="Heading2Char"/>
+        </w:rPr>
+        <w:t>age</w:t>
+      </w:r>
+    </w:p>
+    <w:p>
+      <w:pPr>
+        <w:pStyle w:val="Normal"/>
+      </w:pPr>
+    </w:p>
+    <w:p>
+      <w:pPr>
+        <w:pStyle w:val="Normal"/>
+        <w:ind w:left="0"/>
+      </w:pPr>
+      <w:r>
+        <w:rPr/>
+        <w:t xml:space="preserve">This </w:t>
+      </w:r>
+      <w:r>
+        <w:rPr/>
+        <w:t xml:space="preserve">section of the report </w:t>
+      </w:r>
+      <w:r>
+        <w:rPr/>
+        <w:t xml:space="preserve">gives you </w:t>
+      </w:r>
+      <w:r>
+        <w:rPr/>
+        <w:t>insights into the previously selected disease in the selected location. Here, Reported Case Incidences, Reported Deaths, C</w:t>
+      </w:r>
+      <w:r>
+        <w:rPr/>
+        <w:t xml:space="preserve">ase </w:t>
+      </w:r>
+      <w:r>
+        <w:rPr/>
+        <w:t>and D</w:t>
+      </w:r>
+      <w:r>
+        <w:rPr/>
+        <w:t>eath Activity History graph</w:t>
+      </w:r>
+      <w:r>
+        <w:rPr/>
+        <w:t xml:space="preserve">, and a subnational map of case incidences can be found. Furthermore, the Case and Death Activity History graph can be viewed in a table format by selecting the </w:t>
+      </w:r>
+      <w:r>
+        <w:drawing>
+          <wp:inline wp14:editId="1EA0417F" wp14:anchorId="57717FA3">
+            <wp:extent cx="208548" cy="208360"/>
+            <wp:effectExtent l="0" t="0" r="0" b="0"/>
+            <wp:docPr id="665108160" name="" title=""/>
+            <wp:cNvGraphicFramePr>
+              <a:graphicFrameLocks noChangeAspect="1"/>
+            </wp:cNvGraphicFramePr>
+            <a:graphic>
+              <a:graphicData uri="http://schemas.openxmlformats.org/drawingml/2006/picture">
+                <pic:pic>
+                  <pic:nvPicPr>
+                    <pic:cNvPr id="0" name=""/>
+                    <pic:cNvPicPr/>
+                  </pic:nvPicPr>
+                  <pic:blipFill>
+                    <a:blip r:embed="R3e973d8201834b12">
+                      <a:extLst>
+                        <a:ext xmlns:a="http://schemas.openxmlformats.org/drawingml/2006/main" uri="{28A0092B-C50C-407E-A947-70E740481C1C}">
+                          <a14:useLocalDpi val="0"/>
+                        </a:ext>
+                      </a:extLst>
+                    </a:blip>
+                    <a:stretch>
+                      <a:fillRect/>
+                    </a:stretch>
+                  </pic:blipFill>
+                  <pic:spPr>
+                    <a:xfrm>
+                      <a:off x="0" y="0"/>
+                      <a:ext cx="208548" cy="208360"/>
+                    </a:xfrm>
+                    <a:prstGeom prst="rect">
+                      <a:avLst/>
+                    </a:prstGeom>
+                  </pic:spPr>
+                </pic:pic>
+              </a:graphicData>
+            </a:graphic>
+          </wp:inline>
+        </w:drawing>
+      </w:r>
+      <w:r>
+        <w:rPr/>
+        <w:t xml:space="preserve"> icon in the right corner of the graph.  The subnational map of case incidences can also be displayed as a table by toggling between the ”List” </w:t>
+      </w:r>
+      <w:proofErr w:type="gramStart"/>
+      <w:r>
+        <w:rPr/>
+        <w:t>and ”Map</w:t>
+      </w:r>
+      <w:proofErr w:type="gramEnd"/>
+      <w:r>
+        <w:rPr/>
+        <w:t>” view.</w:t>
       </w:r>
     </w:p>
     <w:p>
@@ -2033,6 +2099,51 @@
     <w:p>
       <w:pPr>
         <w:pStyle w:val="ListParagraph"/>
+        <w:ind w:left="0"/>
+      </w:pPr>
+    </w:p>
+    <w:p>
+      <w:pPr>
+        <w:pStyle w:val="ListParagraph"/>
+        <w:ind w:left="0"/>
+      </w:pPr>
+      <w:r>
+        <w:rPr/>
+        <w:t xml:space="preserve">At the bottom of the </w:t>
+      </w:r>
+      <w:r>
+        <w:rPr/>
+        <w:t>Disease Activity report page</w:t>
+      </w:r>
+      <w:r>
+        <w:rPr/>
+        <w:t xml:space="preserve">, the Disease Profile page can be seen. The information displayed in this area changes based on the </w:t>
+      </w:r>
+      <w:r>
+        <w:rPr/>
+        <w:t>user's</w:t>
+      </w:r>
+      <w:r>
+        <w:rPr/>
+        <w:t xml:space="preserve"> selection of disease in the Location Search and </w:t>
+      </w:r>
+      <w:r>
+        <w:rPr/>
+        <w:t>Location</w:t>
+      </w:r>
+      <w:r>
+        <w:rPr/>
+        <w:t xml:space="preserve"> Profile pages</w:t>
+      </w:r>
+      <w:r>
+        <w:rPr/>
+        <w:t xml:space="preserve">.  </w:t>
+      </w:r>
+    </w:p>
+    <w:p>
+      <w:pPr>
+        <w:pStyle w:val="ListParagraph"/>
+        <w:ind w:left="0"/>
       </w:pPr>
     </w:p>
     <w:p>
@@ -2051,31 +2162,36 @@
         <w:rPr>
           <w:rStyle w:val="Heading2Char"/>
         </w:rPr>
-        <w:t>Data dictionary and methods</w:t>
+        <w:t>Data Dictionary and Methods</w:t>
       </w:r>
       <w:r>
         <w:rPr>
           <w:rStyle w:val="Heading2Char"/>
         </w:rPr>
-        <w:t xml:space="preserve"> </w:t>
+        <w:t xml:space="preserve"> R</w:t>
       </w:r>
       <w:r>
         <w:rPr>
           <w:rStyle w:val="Heading2Char"/>
         </w:rPr>
-        <w:t xml:space="preserve">report </w:t>
+        <w:t>eport P</w:t>
       </w:r>
       <w:r>
         <w:rPr>
           <w:rStyle w:val="Heading2Char"/>
         </w:rPr>
-        <w:t>page</w:t>
+        <w:t>age</w:t>
       </w:r>
       <w:bookmarkEnd w:id="13"/>
       <w:bookmarkEnd w:id="14"/>
       <w:bookmarkEnd w:id="15"/>
       <w:bookmarkEnd w:id="16"/>
       <w:bookmarkEnd w:id="17"/>
+    </w:p>
+    <w:p>
+      <w:pPr>
+        <w:pStyle w:val="Normal"/>
+      </w:pPr>
     </w:p>
     <w:p>
       <w:r>
@@ -2179,7 +2295,13 @@
         <w:rPr>
           <w:rStyle w:val="Heading2Char"/>
         </w:rPr>
-        <w:t>Access the template, and connect to BlueDot live data</w:t>
+        <w:t>Access the template, and connect to BlueDot live d</w:t>
+      </w:r>
+      <w:r>
+        <w:rPr>
+          <w:rStyle w:val="Heading2Char"/>
+        </w:rPr>
+        <w:t>ata</w:t>
       </w:r>
       <w:bookmarkEnd w:id="18"/>
       <w:bookmarkEnd w:id="19"/>
@@ -2190,39 +2312,61 @@
     </w:p>
     <w:p>
       <w:r>
+        <w:rPr/>
         <w:t xml:space="preserve">This section </w:t>
       </w:r>
       <w:r>
+        <w:rPr/>
         <w:t>describes</w:t>
       </w:r>
       <w:r>
-        <w:t xml:space="preserve"> the process of downloading the template </w:t>
-      </w:r>
-      <w:r>
+        <w:rPr/>
+        <w:t xml:space="preserve"> the process of installing the template </w:t>
+      </w:r>
+      <w:r>
+        <w:rPr/>
         <w:t>from</w:t>
       </w:r>
       <w:r>
+        <w:rPr/>
         <w:t xml:space="preserve"> Microsoft </w:t>
       </w:r>
       <w:r>
+        <w:rPr/>
         <w:t>A</w:t>
       </w:r>
       <w:r>
+        <w:rPr/>
         <w:t>pp</w:t>
       </w:r>
       <w:r>
+        <w:rPr/>
         <w:t>S</w:t>
       </w:r>
       <w:r>
-        <w:t xml:space="preserve">ource, installing it and </w:t>
-      </w:r>
-      <w:r>
-        <w:t>connecting it</w:t>
-      </w:r>
-      <w:r>
-        <w:t xml:space="preserve"> to BlueDot live data</w:t>
-      </w:r>
-      <w:r>
+        <w:rPr/>
+        <w:t xml:space="preserve">ource, downloading, and </w:t>
+      </w:r>
+      <w:r>
+        <w:rPr/>
+        <w:t xml:space="preserve">connecting the template </w:t>
+      </w:r>
+      <w:r>
+        <w:rPr/>
+        <w:t xml:space="preserve">to </w:t>
+      </w:r>
+      <w:proofErr w:type="spellStart"/>
+      <w:r>
+        <w:rPr/>
+        <w:t>BlueDot’s</w:t>
+      </w:r>
+      <w:proofErr w:type="spellEnd"/>
+      <w:r>
+        <w:rPr/>
+        <w:t xml:space="preserve"> live data</w:t>
+      </w:r>
+      <w:r>
+        <w:rPr/>
         <w:t>.</w:t>
       </w:r>
     </w:p>
@@ -2441,24 +2585,27 @@
           <w:ilvl w:val="0"/>
           <w:numId w:val="3"/>
         </w:numPr>
-      </w:pPr>
-      <w:r>
+        <w:rPr/>
+      </w:pPr>
+      <w:r>
+        <w:rPr/>
         <w:t xml:space="preserve">Click </w:t>
       </w:r>
       <w:r>
+        <w:rPr/>
         <w:t>“Continue”</w:t>
       </w:r>
       <w:r>
+        <w:rPr/>
         <w:t xml:space="preserve"> and </w:t>
       </w:r>
       <w:r>
+        <w:rPr/>
         <w:t>install</w:t>
       </w:r>
       <w:r>
-        <w:t xml:space="preserve"> it</w:t>
-      </w:r>
-      <w:r>
-        <w:t>,</w:t>
+        <w:rPr/>
+        <w:t xml:space="preserve"> the app to your workspace</w:t>
       </w:r>
     </w:p>
     <w:p>
@@ -2534,63 +2681,87 @@
     </w:p>
     <w:p>
       <w:r>
-        <w:t>The BlueDot “I</w:t>
-      </w:r>
-      <w:r>
+        <w:rPr/>
+        <w:t>The “BlueDot Visualization Template: I</w:t>
+      </w:r>
+      <w:r>
+        <w:rPr/>
         <w:t xml:space="preserve">nfectious </w:t>
       </w:r>
       <w:r>
+        <w:rPr/>
         <w:t>D</w:t>
       </w:r>
       <w:r>
+        <w:rPr/>
         <w:t xml:space="preserve">isease </w:t>
       </w:r>
       <w:r>
+        <w:rPr/>
         <w:t>R</w:t>
       </w:r>
       <w:r>
+        <w:rPr/>
         <w:t xml:space="preserve">isk by </w:t>
       </w:r>
       <w:r>
+        <w:rPr/>
         <w:t>L</w:t>
       </w:r>
       <w:r>
+        <w:rPr/>
         <w:t>ocation</w:t>
       </w:r>
       <w:r>
+        <w:rPr/>
         <w:t xml:space="preserve">” comes with </w:t>
       </w:r>
       <w:r>
+        <w:rPr/>
         <w:t xml:space="preserve">sample </w:t>
       </w:r>
       <w:r>
+        <w:rPr/>
         <w:t>data</w:t>
       </w:r>
       <w:r>
+        <w:rPr/>
         <w:t xml:space="preserve"> by default</w:t>
       </w:r>
       <w:r>
+        <w:rPr/>
         <w:t xml:space="preserve">. Please, </w:t>
       </w:r>
       <w:r>
+        <w:rPr/>
         <w:t>reach out to</w:t>
       </w:r>
       <w:r>
+        <w:rPr/>
         <w:t xml:space="preserve"> </w:t>
       </w:r>
       <w:r>
-        <w:t xml:space="preserve">BlueDot </w:t>
-      </w:r>
-      <w:r>
+        <w:rPr/>
+        <w:t>BlueDot</w:t>
+      </w:r>
+      <w:r>
+        <w:rPr/>
+        <w:t xml:space="preserve"> </w:t>
+      </w:r>
+      <w:r>
+        <w:rPr/>
         <w:t>support for live data</w:t>
       </w:r>
       <w:r>
+        <w:rPr/>
         <w:t xml:space="preserve"> </w:t>
       </w:r>
       <w:r>
-        <w:t>pricing</w:t>
-      </w:r>
-      <w:r>
+        <w:rPr/>
+        <w:t>pricing and credentials</w:t>
+      </w:r>
+      <w:r>
+        <w:rPr/>
         <w:t>.</w:t>
       </w:r>
     </w:p>
@@ -2663,7 +2834,7 @@
     </w:p>
     <w:sectPr>
       <w:footerReference w:type="default" r:id="rId22"/>
-      <w:pgSz w:w="12240" w:h="15840"/>
+      <w:pgSz w:w="12240" w:h="15840" w:orient="portrait"/>
       <w:pgMar w:top="1440" w:right="1440" w:bottom="1440" w:left="1440" w:header="720" w:footer="720" w:gutter="0"/>
       <w:cols w:space="720"/>
       <w:docGrid w:linePitch="360"/>
@@ -2672,37 +2843,12 @@
 </w:document>
 </file>
 
-<file path=word/comments.xml><?xml version="1.0" encoding="utf-8"?>
-<w:comments xmlns:wpc="http://schemas.microsoft.com/office/word/2010/wordprocessingCanvas" xmlns:cx="http://schemas.microsoft.com/office/drawing/2014/chartex" xmlns:cx1="http://schemas.microsoft.com/office/drawing/2015/9/8/chartex" xmlns:cx2="http://schemas.microsoft.com/office/drawing/2015/10/21/chartex" xmlns:cx3="http://schemas.microsoft.com/office/drawing/2016/5/9/chartex" xmlns:cx4="http://schemas.microsoft.com/office/drawing/2016/5/10/chartex" xmlns:cx5="http://schemas.microsoft.com/office/drawing/2016/5/11/chartex" xmlns:cx6="http://schemas.microsoft.com/office/drawing/2016/5/12/chartex" xmlns:cx7="http://schemas.microsoft.com/office/drawing/2016/5/13/chartex" xmlns:cx8="http://schemas.microsoft.com/office/drawing/2016/5/14/chartex" xmlns:mc="http://schemas.openxmlformats.org/markup-compatibility/2006" xmlns:aink="http://schemas.microsoft.com/office/drawing/2016/ink" xmlns:am3d="http://schemas.microsoft.com/office/drawing/2017/model3d" xmlns:o="urn:schemas-microsoft-com:office:office" xmlns:oel="http://schemas.microsoft.com/office/2019/extlst" xmlns:r="http://schemas.openxmlformats.org/officeDocument/2006/relationships" xmlns:m="http://schemas.openxmlformats.org/officeDocument/2006/math" xmlns:v="urn:schemas-microsoft-com:vml" xmlns:wp14="http://schemas.microsoft.com/office/word/2010/wordprocessingDrawing" xmlns:wp="http://schemas.openxmlformats.org/drawingml/2006/wordprocessingDrawing" xmlns:w10="urn:schemas-microsoft-com:office:word" xmlns:w="http://schemas.openxmlformats.org/wordprocessingml/2006/main" xmlns:w14="http://schemas.microsoft.com/office/word/2010/wordml" xmlns:w15="http://schemas.microsoft.com/office/word/2012/wordml" xmlns:w16cex="http://schemas.microsoft.com/office/word/2018/wordml/cex" xmlns:w16cid="http://schemas.microsoft.com/office/word/2016/wordml/cid" xmlns:w16="http://schemas.microsoft.com/office/word/2018/wordml" xmlns:w16sdtdh="http://schemas.microsoft.com/office/word/2020/wordml/sdtdatahash" xmlns:w16se="http://schemas.microsoft.com/office/word/2015/wordml/symex" xmlns:wpg="http://schemas.microsoft.com/office/word/2010/wordprocessingGroup" xmlns:wpi="http://schemas.microsoft.com/office/word/2010/wordprocessingInk" xmlns:wne="http://schemas.microsoft.com/office/word/2006/wordml" xmlns:wps="http://schemas.microsoft.com/office/word/2010/wordprocessingShape" mc:Ignorable="w14 w15 w16se w16cid w16 w16cex w16sdtdh wp14">
-  <w:comment w:initials="JL" w:author="Josephine De Leon" w:date="2022-04-08T08:43:00Z" w:id="12">
-    <w:p>
-      <w:r>
-        <w:t>Isnt it in the app, they dont have to "drill through"? They just click "view"</w:t>
-      </w:r>
-      <w:r>
-        <w:annotationRef/>
-      </w:r>
-    </w:p>
-  </w:comment>
-</w:comments>
-</file>
-
 <file path=word/commentsExtended.xml><?xml version="1.0" encoding="utf-8"?>
-<w15:commentsEx xmlns:wpc="http://schemas.microsoft.com/office/word/2010/wordprocessingCanvas" xmlns:cx="http://schemas.microsoft.com/office/drawing/2014/chartex" xmlns:cx1="http://schemas.microsoft.com/office/drawing/2015/9/8/chartex" xmlns:cx2="http://schemas.microsoft.com/office/drawing/2015/10/21/chartex" xmlns:cx3="http://schemas.microsoft.com/office/drawing/2016/5/9/chartex" xmlns:cx4="http://schemas.microsoft.com/office/drawing/2016/5/10/chartex" xmlns:cx5="http://schemas.microsoft.com/office/drawing/2016/5/11/chartex" xmlns:cx6="http://schemas.microsoft.com/office/drawing/2016/5/12/chartex" xmlns:cx7="http://schemas.microsoft.com/office/drawing/2016/5/13/chartex" xmlns:cx8="http://schemas.microsoft.com/office/drawing/2016/5/14/chartex" xmlns:mc="http://schemas.openxmlformats.org/markup-compatibility/2006" xmlns:aink="http://schemas.microsoft.com/office/drawing/2016/ink" xmlns:am3d="http://schemas.microsoft.com/office/drawing/2017/model3d" xmlns:o="urn:schemas-microsoft-com:office:office" xmlns:oel="http://schemas.microsoft.com/office/2019/extlst" xmlns:r="http://schemas.openxmlformats.org/officeDocument/2006/relationships" xmlns:m="http://schemas.openxmlformats.org/officeDocument/2006/math" xmlns:v="urn:schemas-microsoft-com:vml" xmlns:wp14="http://schemas.microsoft.com/office/word/2010/wordprocessingDrawing" xmlns:wp="http://schemas.openxmlformats.org/drawingml/2006/wordprocessingDrawing" xmlns:w10="urn:schemas-microsoft-com:office:word" xmlns:w="http://schemas.openxmlformats.org/wordprocessingml/2006/main" xmlns:w14="http://schemas.microsoft.com/office/word/2010/wordml" xmlns:w15="http://schemas.microsoft.com/office/word/2012/wordml" xmlns:w16cex="http://schemas.microsoft.com/office/word/2018/wordml/cex" xmlns:w16cid="http://schemas.microsoft.com/office/word/2016/wordml/cid" xmlns:w16="http://schemas.microsoft.com/office/word/2018/wordml" xmlns:w16sdtdh="http://schemas.microsoft.com/office/word/2020/wordml/sdtdatahash" xmlns:w16se="http://schemas.microsoft.com/office/word/2015/wordml/symex" xmlns:wpg="http://schemas.microsoft.com/office/word/2010/wordprocessingGroup" xmlns:wpi="http://schemas.microsoft.com/office/word/2010/wordprocessingInk" xmlns:wne="http://schemas.microsoft.com/office/word/2006/wordml" xmlns:wps="http://schemas.microsoft.com/office/word/2010/wordprocessingShape" mc:Ignorable="w14 w15 w16se w16cid w16 w16cex w16sdtdh wp14">
-  <w15:commentEx w15:paraId="5AE8FEB3" w15:done="1"/>
-</w15:commentsEx>
-</file>
-
-<file path=word/commentsExtensible.xml><?xml version="1.0" encoding="utf-8"?>
-<w16cex:commentsExtensible xmlns:wpc="http://schemas.microsoft.com/office/word/2010/wordprocessingCanvas" xmlns:cx="http://schemas.microsoft.com/office/drawing/2014/chartex" xmlns:cx1="http://schemas.microsoft.com/office/drawing/2015/9/8/chartex" xmlns:cx2="http://schemas.microsoft.com/office/drawing/2015/10/21/chartex" xmlns:cx3="http://schemas.microsoft.com/office/drawing/2016/5/9/chartex" xmlns:cx4="http://schemas.microsoft.com/office/drawing/2016/5/10/chartex" xmlns:cx5="http://schemas.microsoft.com/office/drawing/2016/5/11/chartex" xmlns:cx6="http://schemas.microsoft.com/office/drawing/2016/5/12/chartex" xmlns:cx7="http://schemas.microsoft.com/office/drawing/2016/5/13/chartex" xmlns:cx8="http://schemas.microsoft.com/office/drawing/2016/5/14/chartex" xmlns:mc="http://schemas.openxmlformats.org/markup-compatibility/2006" xmlns:aink="http://schemas.microsoft.com/office/drawing/2016/ink" xmlns:am3d="http://schemas.microsoft.com/office/drawing/2017/model3d" xmlns:o="urn:schemas-microsoft-com:office:office" xmlns:oel="http://schemas.microsoft.com/office/2019/extlst" xmlns:r="http://schemas.openxmlformats.org/officeDocument/2006/relationships" xmlns:m="http://schemas.openxmlformats.org/officeDocument/2006/math" xmlns:v="urn:schemas-microsoft-com:vml" xmlns:wp14="http://schemas.microsoft.com/office/word/2010/wordprocessingDrawing" xmlns:wp="http://schemas.openxmlformats.org/drawingml/2006/wordprocessingDrawing" xmlns:w10="urn:schemas-microsoft-com:office:word" xmlns:w="http://schemas.openxmlformats.org/wordprocessingml/2006/main" xmlns:w14="http://schemas.microsoft.com/office/word/2010/wordml" xmlns:w15="http://schemas.microsoft.com/office/word/2012/wordml" xmlns:w16cex="http://schemas.microsoft.com/office/word/2018/wordml/cex" xmlns:w16cid="http://schemas.microsoft.com/office/word/2016/wordml/cid" xmlns:w16="http://schemas.microsoft.com/office/word/2018/wordml" xmlns:w16sdtdh="http://schemas.microsoft.com/office/word/2020/wordml/sdtdatahash" xmlns:w16se="http://schemas.microsoft.com/office/word/2015/wordml/symex" xmlns:wpg="http://schemas.microsoft.com/office/word/2010/wordprocessingGroup" xmlns:wpi="http://schemas.microsoft.com/office/word/2010/wordprocessingInk" xmlns:wne="http://schemas.microsoft.com/office/word/2006/wordml" xmlns:wps="http://schemas.microsoft.com/office/word/2010/wordprocessingShape" mc:Ignorable="w14 w15 w16se w16cid w16 w16cex w16sdtdh wp14">
-  <w16cex:commentExtensible w16cex:durableId="0B8F5260" w16cex:dateUtc="2022-04-08T15:43:00Z"/>
-</w16cex:commentsExtensible>
+<w15:commentsEx xmlns:mc="http://schemas.openxmlformats.org/markup-compatibility/2006" xmlns:w15="http://schemas.microsoft.com/office/word/2012/wordml" mc:Ignorable="w15"/>
 </file>
 
 <file path=word/commentsIds.xml><?xml version="1.0" encoding="utf-8"?>
-<w16cid:commentsIds xmlns:wpc="http://schemas.microsoft.com/office/word/2010/wordprocessingCanvas" xmlns:cx="http://schemas.microsoft.com/office/drawing/2014/chartex" xmlns:cx1="http://schemas.microsoft.com/office/drawing/2015/9/8/chartex" xmlns:cx2="http://schemas.microsoft.com/office/drawing/2015/10/21/chartex" xmlns:cx3="http://schemas.microsoft.com/office/drawing/2016/5/9/chartex" xmlns:cx4="http://schemas.microsoft.com/office/drawing/2016/5/10/chartex" xmlns:cx5="http://schemas.microsoft.com/office/drawing/2016/5/11/chartex" xmlns:cx6="http://schemas.microsoft.com/office/drawing/2016/5/12/chartex" xmlns:cx7="http://schemas.microsoft.com/office/drawing/2016/5/13/chartex" xmlns:cx8="http://schemas.microsoft.com/office/drawing/2016/5/14/chartex" xmlns:mc="http://schemas.openxmlformats.org/markup-compatibility/2006" xmlns:aink="http://schemas.microsoft.com/office/drawing/2016/ink" xmlns:am3d="http://schemas.microsoft.com/office/drawing/2017/model3d" xmlns:o="urn:schemas-microsoft-com:office:office" xmlns:oel="http://schemas.microsoft.com/office/2019/extlst" xmlns:r="http://schemas.openxmlformats.org/officeDocument/2006/relationships" xmlns:m="http://schemas.openxmlformats.org/officeDocument/2006/math" xmlns:v="urn:schemas-microsoft-com:vml" xmlns:wp14="http://schemas.microsoft.com/office/word/2010/wordprocessingDrawing" xmlns:wp="http://schemas.openxmlformats.org/drawingml/2006/wordprocessingDrawing" xmlns:w10="urn:schemas-microsoft-com:office:word" xmlns:w="http://schemas.openxmlformats.org/wordprocessingml/2006/main" xmlns:w14="http://schemas.microsoft.com/office/word/2010/wordml" xmlns:w15="http://schemas.microsoft.com/office/word/2012/wordml" xmlns:w16cex="http://schemas.microsoft.com/office/word/2018/wordml/cex" xmlns:w16cid="http://schemas.microsoft.com/office/word/2016/wordml/cid" xmlns:w16="http://schemas.microsoft.com/office/word/2018/wordml" xmlns:w16sdtdh="http://schemas.microsoft.com/office/word/2020/wordml/sdtdatahash" xmlns:w16se="http://schemas.microsoft.com/office/word/2015/wordml/symex" xmlns:wpg="http://schemas.microsoft.com/office/word/2010/wordprocessingGroup" xmlns:wpi="http://schemas.microsoft.com/office/word/2010/wordprocessingInk" xmlns:wne="http://schemas.microsoft.com/office/word/2006/wordml" xmlns:wps="http://schemas.microsoft.com/office/word/2010/wordprocessingShape" mc:Ignorable="w14 w15 w16se w16cid w16 w16cex w16sdtdh wp14">
-  <w16cid:commentId w16cid:paraId="5AE8FEB3" w16cid:durableId="0B8F5260"/>
-</w16cid:commentsIds>
+<w16cid:commentsIds xmlns:mc="http://schemas.openxmlformats.org/markup-compatibility/2006" xmlns:w16cid="http://schemas.microsoft.com/office/word/2016/wordml/cid" mc:Ignorable="w16cid"/>
 </file>
 
 <file path=word/endnotes.xml><?xml version="1.0" encoding="utf-8"?>
@@ -3003,6 +3149,90 @@
       </v:shape>
     </w:pict>
   </w:numPicBullet>
+  <w:abstractNum xmlns:w="http://schemas.openxmlformats.org/wordprocessingml/2006/main" w:abstractNumId="4">
+    <w:multiLevelType xmlns:w="http://schemas.openxmlformats.org/wordprocessingml/2006/main" w:val="hybridMultilevel"/>
+    <w:lvl xmlns:w="http://schemas.openxmlformats.org/wordprocessingml/2006/main" w:ilvl="0">
+      <w:start w:val="1"/>
+      <w:numFmt w:val="decimal"/>
+      <w:lvlText w:val="%1)"/>
+      <w:lvlJc w:val="left"/>
+      <w:pPr>
+        <w:ind w:left="720" w:hanging="360"/>
+      </w:pPr>
+    </w:lvl>
+    <w:lvl xmlns:w="http://schemas.openxmlformats.org/wordprocessingml/2006/main" w:ilvl="1">
+      <w:start w:val="1"/>
+      <w:numFmt w:val="lowerLetter"/>
+      <w:lvlText w:val="%2."/>
+      <w:lvlJc w:val="left"/>
+      <w:pPr>
+        <w:ind w:left="1440" w:hanging="360"/>
+      </w:pPr>
+    </w:lvl>
+    <w:lvl xmlns:w="http://schemas.openxmlformats.org/wordprocessingml/2006/main" w:ilvl="2">
+      <w:start w:val="1"/>
+      <w:numFmt w:val="lowerRoman"/>
+      <w:lvlText w:val="%3."/>
+      <w:lvlJc w:val="right"/>
+      <w:pPr>
+        <w:ind w:left="2160" w:hanging="180"/>
+      </w:pPr>
+    </w:lvl>
+    <w:lvl xmlns:w="http://schemas.openxmlformats.org/wordprocessingml/2006/main" w:ilvl="3">
+      <w:start w:val="1"/>
+      <w:numFmt w:val="decimal"/>
+      <w:lvlText w:val="%4."/>
+      <w:lvlJc w:val="left"/>
+      <w:pPr>
+        <w:ind w:left="2880" w:hanging="360"/>
+      </w:pPr>
+    </w:lvl>
+    <w:lvl xmlns:w="http://schemas.openxmlformats.org/wordprocessingml/2006/main" w:ilvl="4">
+      <w:start w:val="1"/>
+      <w:numFmt w:val="lowerLetter"/>
+      <w:lvlText w:val="%5."/>
+      <w:lvlJc w:val="left"/>
+      <w:pPr>
+        <w:ind w:left="3600" w:hanging="360"/>
+      </w:pPr>
+    </w:lvl>
+    <w:lvl xmlns:w="http://schemas.openxmlformats.org/wordprocessingml/2006/main" w:ilvl="5">
+      <w:start w:val="1"/>
+      <w:numFmt w:val="lowerRoman"/>
+      <w:lvlText w:val="%6."/>
+      <w:lvlJc w:val="right"/>
+      <w:pPr>
+        <w:ind w:left="4320" w:hanging="180"/>
+      </w:pPr>
+    </w:lvl>
+    <w:lvl xmlns:w="http://schemas.openxmlformats.org/wordprocessingml/2006/main" w:ilvl="6">
+      <w:start w:val="1"/>
+      <w:numFmt w:val="decimal"/>
+      <w:lvlText w:val="%7."/>
+      <w:lvlJc w:val="left"/>
+      <w:pPr>
+        <w:ind w:left="5040" w:hanging="360"/>
+      </w:pPr>
+    </w:lvl>
+    <w:lvl xmlns:w="http://schemas.openxmlformats.org/wordprocessingml/2006/main" w:ilvl="7">
+      <w:start w:val="1"/>
+      <w:numFmt w:val="lowerLetter"/>
+      <w:lvlText w:val="%8."/>
+      <w:lvlJc w:val="left"/>
+      <w:pPr>
+        <w:ind w:left="5760" w:hanging="360"/>
+      </w:pPr>
+    </w:lvl>
+    <w:lvl xmlns:w="http://schemas.openxmlformats.org/wordprocessingml/2006/main" w:ilvl="8">
+      <w:start w:val="1"/>
+      <w:numFmt w:val="lowerRoman"/>
+      <w:lvlText w:val="%9."/>
+      <w:lvlJc w:val="right"/>
+      <w:pPr>
+        <w:ind w:left="6480" w:hanging="180"/>
+      </w:pPr>
+    </w:lvl>
+  </w:abstractNum>
   <w:abstractNum w:abstractNumId="0" w15:restartNumberingAfterBreak="0">
     <w:nsid w:val="01EA1333"/>
     <w:multiLevelType w:val="hybridMultilevel"/>
@@ -3388,10 +3618,10 @@
         <w:rFonts w:hint="default"/>
       </w:rPr>
     </w:lvl>
-    <w:lvl w:ilvl="1" w:tplc="10090019" w:tentative="1">
+    <w:lvl w:ilvl="1" w:tentative="1">
       <w:start w:val="1"/>
-      <w:numFmt w:val="lowerLetter"/>
-      <w:lvlText w:val="%2."/>
+      <w:numFmt w:val="bullet"/>
+      <w:lvlText w:val=""/>
       <w:lvlJc w:val="left"/>
       <w:pPr>
         <w:ind w:left="1440" w:hanging="360"/>
@@ -3461,6 +3691,9 @@
       </w:pPr>
     </w:lvl>
   </w:abstractNum>
+  <w:num w:numId="5">
+    <w:abstractNumId w:val="4"/>
+  </w:num>
   <w:num w:numId="1">
     <w:abstractNumId w:val="2"/>
   </w:num>
@@ -3477,11 +3710,7 @@
 </file>
 
 <file path=word/people.xml><?xml version="1.0" encoding="utf-8"?>
-<w15:people xmlns:wpc="http://schemas.microsoft.com/office/word/2010/wordprocessingCanvas" xmlns:cx="http://schemas.microsoft.com/office/drawing/2014/chartex" xmlns:cx1="http://schemas.microsoft.com/office/drawing/2015/9/8/chartex" xmlns:cx2="http://schemas.microsoft.com/office/drawing/2015/10/21/chartex" xmlns:cx3="http://schemas.microsoft.com/office/drawing/2016/5/9/chartex" xmlns:cx4="http://schemas.microsoft.com/office/drawing/2016/5/10/chartex" xmlns:cx5="http://schemas.microsoft.com/office/drawing/2016/5/11/chartex" xmlns:cx6="http://schemas.microsoft.com/office/drawing/2016/5/12/chartex" xmlns:cx7="http://schemas.microsoft.com/office/drawing/2016/5/13/chartex" xmlns:cx8="http://schemas.microsoft.com/office/drawing/2016/5/14/chartex" xmlns:mc="http://schemas.openxmlformats.org/markup-compatibility/2006" xmlns:aink="http://schemas.microsoft.com/office/drawing/2016/ink" xmlns:am3d="http://schemas.microsoft.com/office/drawing/2017/model3d" xmlns:o="urn:schemas-microsoft-com:office:office" xmlns:oel="http://schemas.microsoft.com/office/2019/extlst" xmlns:r="http://schemas.openxmlformats.org/officeDocument/2006/relationships" xmlns:m="http://schemas.openxmlformats.org/officeDocument/2006/math" xmlns:v="urn:schemas-microsoft-com:vml" xmlns:wp14="http://schemas.microsoft.com/office/word/2010/wordprocessingDrawing" xmlns:wp="http://schemas.openxmlformats.org/drawingml/2006/wordprocessingDrawing" xmlns:w10="urn:schemas-microsoft-com:office:word" xmlns:w="http://schemas.openxmlformats.org/wordprocessingml/2006/main" xmlns:w14="http://schemas.microsoft.com/office/word/2010/wordml" xmlns:w15="http://schemas.microsoft.com/office/word/2012/wordml" xmlns:w16cex="http://schemas.microsoft.com/office/word/2018/wordml/cex" xmlns:w16cid="http://schemas.microsoft.com/office/word/2016/wordml/cid" xmlns:w16="http://schemas.microsoft.com/office/word/2018/wordml" xmlns:w16sdtdh="http://schemas.microsoft.com/office/word/2020/wordml/sdtdatahash" xmlns:w16se="http://schemas.microsoft.com/office/word/2015/wordml/symex" xmlns:wpg="http://schemas.microsoft.com/office/word/2010/wordprocessingGroup" xmlns:wpi="http://schemas.microsoft.com/office/word/2010/wordprocessingInk" xmlns:wne="http://schemas.microsoft.com/office/word/2006/wordml" xmlns:wps="http://schemas.microsoft.com/office/word/2010/wordprocessingShape" mc:Ignorable="w14 w15 w16se w16cid w16 w16cex w16sdtdh wp14">
-  <w15:person w15:author="Josephine De Leon">
-    <w15:presenceInfo w15:providerId="AD" w15:userId="S::josephine.deleon@bluedot.global::9d16147b-868a-4307-b65a-a23acf942bc2"/>
-  </w15:person>
-</w15:people>
+<w15:people xmlns:mc="http://schemas.openxmlformats.org/markup-compatibility/2006" xmlns:w15="http://schemas.microsoft.com/office/word/2012/wordml" mc:Ignorable="w15"/>
 </file>
 
 <file path=word/styles.xml><?xml version="1.0" encoding="utf-8"?>
@@ -4262,6 +4491,39 @@
 </w:styles>
 </file>
 
+<file path=word/glossary/document.xml><?xml version="1.0" encoding="utf-8"?>
+<w:glossaryDocument xmlns:w14="http://schemas.microsoft.com/office/word/2010/wordml" xmlns:w="http://schemas.openxmlformats.org/wordprocessingml/2006/main">
+  <w:docParts>
+    <w:docPart>
+      <w:docPartPr>
+        <w:name w:val="DefaultPlaceholder_1081868574"/>
+        <w:category>
+          <w:name w:val="General"/>
+          <w:gallery w:val="placeholder"/>
+        </w:category>
+        <w:types>
+          <w:type w:val="bbPlcHdr"/>
+        </w:types>
+        <w:behaviors>
+          <w:behavior w:val="content"/>
+        </w:behaviors>
+        <w:guid w:val="{1d372f2a-ce6e-4c88-b610-dedb976a3217}"/>
+      </w:docPartPr>
+      <w:docPartBody>
+        <w:p>
+          <w:r>
+            <w:rPr>
+              <w:rStyle w:val="PlaceholderText"/>
+            </w:rPr>
+            <w:t/>
+          </w:r>
+        </w:p>
+      </w:docPartBody>
+    </w:docPart>
+  </w:docParts>
+</w:glossaryDocument>
+</file>
+
 <file path=word/theme/theme1.xml><?xml version="1.0" encoding="utf-8"?>
 <a:theme xmlns:a="http://schemas.openxmlformats.org/drawingml/2006/main" name="Office Theme">
   <a:themeElements>

</xml_diff>